<commit_message>
fix typo and image
</commit_message>
<xml_diff>
--- a/Proposal/Proposal.docx
+++ b/Proposal/Proposal.docx
@@ -485,8 +485,6 @@
           </w:tcPr>
           <w:p/>
         </w:tc>
-        <w:bookmarkStart w:id="0" w:name="_GoBack"/>
-        <w:bookmarkEnd w:id="0"/>
       </w:tr>
       <w:tr>
         <w:trPr>
@@ -1003,7 +1001,7 @@
         <w:t xml:space="preserve">to program </w:t>
       </w:r>
       <w:r>
-        <w:t xml:space="preserve">since that is the language for IOS development. I will also try to do use other similar algorithms like alpha-beta search to improve the search </w:t>
+        <w:t xml:space="preserve">since that is the language for IOS development. I will also try to use other similar algorithms like alpha-beta search to improve the search </w:t>
       </w:r>
       <w:r>
         <w:t>time</w:t>
@@ -1172,7 +1170,7 @@
           </mc:Choice>
           <mc:Fallback>
             <w:pict>
-              <v:shapetype w14:anchorId="51CC8C7F" id="_x0000_t32" coordsize="21600,21600" o:spt="32" o:oned="t" path="m0,0l21600,21600e" filled="f">
+              <v:shapetype w14:anchorId="14CE4984" id="_x0000_t32" coordsize="21600,21600" o:spt="32" o:oned="t" path="m0,0l21600,21600e" filled="f">
                 <v:path arrowok="t" fillok="f" o:connecttype="none"/>
                 <o:lock v:ext="edit" shapetype="t"/>
               </v:shapetype>
@@ -1245,7 +1243,7 @@
           </mc:Choice>
           <mc:Fallback>
             <w:pict>
-              <v:shape w14:anchorId="66A5C7B1" id="Straight Arrow Connector 2" o:spid="_x0000_s1026" type="#_x0000_t32" style="position:absolute;margin-left:238.05pt;margin-top:8.2pt;width:0;height:18pt;z-index:251660288;visibility:visible;mso-wrap-style:square;mso-wrap-distance-left:9pt;mso-wrap-distance-top:0;mso-wrap-distance-right:9pt;mso-wrap-distance-bottom:0;mso-position-horizontal:absolute;mso-position-horizontal-relative:text;mso-position-vertical:absolute;mso-position-vertical-relative:text" o:gfxdata="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" strokecolor="red" strokeweight=".5pt">
+              <v:shape w14:anchorId="3DF75FB3" id="Straight Arrow Connector 2" o:spid="_x0000_s1026" type="#_x0000_t32" style="position:absolute;margin-left:238.05pt;margin-top:8.2pt;width:0;height:18pt;z-index:251660288;visibility:visible;mso-wrap-style:square;mso-wrap-distance-left:9pt;mso-wrap-distance-top:0;mso-wrap-distance-right:9pt;mso-wrap-distance-bottom:0;mso-position-horizontal:absolute;mso-position-horizontal-relative:text;mso-position-vertical:absolute;mso-position-vertical-relative:text" o:gfxdata="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" strokecolor="red" strokeweight=".5pt">
                 <v:stroke endarrow="block" joinstyle="miter"/>
               </v:shape>
             </w:pict>
@@ -1311,7 +1309,7 @@
           </mc:Choice>
           <mc:Fallback>
             <w:pict>
-              <v:shape w14:anchorId="3F8AF9DF" id="Straight Arrow Connector 1" o:spid="_x0000_s1026" type="#_x0000_t32" style="position:absolute;margin-left:40.05pt;margin-top:8.2pt;width:180pt;height:18pt;flip:x;z-index:251659264;visibility:visible;mso-wrap-style:square;mso-wrap-distance-left:9pt;mso-wrap-distance-top:0;mso-wrap-distance-right:9pt;mso-wrap-distance-bottom:0;mso-position-horizontal:absolute;mso-position-horizontal-relative:text;mso-position-vertical:absolute;mso-position-vertical-relative:text" o:gfxdata="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" strokecolor="#5b9bd5 [3204]" strokeweight=".5pt">
+              <v:shape w14:anchorId="512EE8C3" id="Straight Arrow Connector 1" o:spid="_x0000_s1026" type="#_x0000_t32" style="position:absolute;margin-left:40.05pt;margin-top:8.2pt;width:180pt;height:18pt;flip:x;z-index:251659264;visibility:visible;mso-wrap-style:square;mso-wrap-distance-left:9pt;mso-wrap-distance-top:0;mso-wrap-distance-right:9pt;mso-wrap-distance-bottom:0;mso-position-horizontal:absolute;mso-position-horizontal-relative:text;mso-position-vertical:absolute;mso-position-vertical-relative:text" o:gfxdata="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" strokecolor="#5b9bd5 [3204]" strokeweight=".5pt">
                 <v:stroke endarrow="block" joinstyle="miter"/>
               </v:shape>
             </w:pict>
@@ -1566,7 +1564,7 @@
           </mc:Choice>
           <mc:Fallback>
             <w:pict>
-              <v:shape w14:anchorId="04059F4F" id="Straight Arrow Connector 4" o:spid="_x0000_s1026" type="#_x0000_t32" style="position:absolute;margin-left:-4.95pt;margin-top:15.95pt;width:18pt;height:27pt;flip:x;z-index:251663360;visibility:visible;mso-wrap-style:square;mso-wrap-distance-left:9pt;mso-wrap-distance-top:0;mso-wrap-distance-right:9pt;mso-wrap-distance-bottom:0;mso-position-horizontal:absolute;mso-position-horizontal-relative:text;mso-position-vertical:absolute;mso-position-vertical-relative:text" o:gfxdata="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" strokecolor="#5b9bd5 [3204]" strokeweight=".5pt">
+              <v:shape w14:anchorId="33866526" id="Straight Arrow Connector 4" o:spid="_x0000_s1026" type="#_x0000_t32" style="position:absolute;margin-left:-4.95pt;margin-top:15.95pt;width:18pt;height:27pt;flip:x;z-index:251663360;visibility:visible;mso-wrap-style:square;mso-wrap-distance-left:9pt;mso-wrap-distance-top:0;mso-wrap-distance-right:9pt;mso-wrap-distance-bottom:0;mso-position-horizontal:absolute;mso-position-horizontal-relative:text;mso-position-vertical:absolute;mso-position-vertical-relative:text" o:gfxdata="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" strokecolor="#5b9bd5 [3204]" strokeweight=".5pt">
                 <v:stroke endarrow="block" joinstyle="miter"/>
               </v:shape>
             </w:pict>
@@ -1634,7 +1632,7 @@
           </mc:Choice>
           <mc:Fallback>
             <w:pict>
-              <v:shape w14:anchorId="7C0E9B2E" id="Straight Arrow Connector 9" o:spid="_x0000_s1026" type="#_x0000_t32" style="position:absolute;margin-left:454.05pt;margin-top:1.3pt;width:27pt;height:27pt;z-index:251668480;visibility:visible;mso-wrap-style:square;mso-wrap-distance-left:9pt;mso-wrap-distance-top:0;mso-wrap-distance-right:9pt;mso-wrap-distance-bottom:0;mso-position-horizontal:absolute;mso-position-horizontal-relative:text;mso-position-vertical:absolute;mso-position-vertical-relative:text" o:gfxdata="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" strokecolor="#5b9bd5 [3204]" strokeweight=".5pt">
+              <v:shape w14:anchorId="1B32D58F" id="Straight Arrow Connector 9" o:spid="_x0000_s1026" type="#_x0000_t32" style="position:absolute;margin-left:454.05pt;margin-top:1.3pt;width:27pt;height:27pt;z-index:251668480;visibility:visible;mso-wrap-style:square;mso-wrap-distance-left:9pt;mso-wrap-distance-top:0;mso-wrap-distance-right:9pt;mso-wrap-distance-bottom:0;mso-position-horizontal:absolute;mso-position-horizontal-relative:text;mso-position-vertical:absolute;mso-position-vertical-relative:text" o:gfxdata="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" strokecolor="#5b9bd5 [3204]" strokeweight=".5pt">
                 <v:stroke endarrow="block" joinstyle="miter"/>
               </v:shape>
             </w:pict>
@@ -1703,7 +1701,7 @@
           </mc:Choice>
           <mc:Fallback>
             <w:pict>
-              <v:shape w14:anchorId="5C9B1139" id="Straight Arrow Connector 7" o:spid="_x0000_s1026" type="#_x0000_t32" style="position:absolute;margin-left:247.05pt;margin-top:1.3pt;width:54pt;height:27pt;z-index:251666432;visibility:visible;mso-wrap-style:square;mso-wrap-distance-left:9pt;mso-wrap-distance-top:0;mso-wrap-distance-right:9pt;mso-wrap-distance-bottom:0;mso-position-horizontal:absolute;mso-position-horizontal-relative:text;mso-position-vertical:absolute;mso-position-vertical-relative:text" o:gfxdata="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" strokecolor="red" strokeweight=".5pt">
+              <v:shape w14:anchorId="1769CF4B" id="Straight Arrow Connector 7" o:spid="_x0000_s1026" type="#_x0000_t32" style="position:absolute;margin-left:247.05pt;margin-top:1.3pt;width:54pt;height:27pt;z-index:251666432;visibility:visible;mso-wrap-style:square;mso-wrap-distance-left:9pt;mso-wrap-distance-top:0;mso-wrap-distance-right:9pt;mso-wrap-distance-bottom:0;mso-position-horizontal:absolute;mso-position-horizontal-relative:text;mso-position-vertical:absolute;mso-position-vertical-relative:text" o:gfxdata="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" strokecolor="red" strokeweight=".5pt">
                 <v:stroke endarrow="block" joinstyle="miter"/>
               </v:shape>
             </w:pict>
@@ -1772,7 +1770,7 @@
           </mc:Choice>
           <mc:Fallback>
             <w:pict>
-              <v:shape w14:anchorId="52D9D907" id="Straight Arrow Connector 6" o:spid="_x0000_s1026" type="#_x0000_t32" style="position:absolute;margin-left:148.05pt;margin-top:1.3pt;width:81pt;height:27pt;flip:x;z-index:251665408;visibility:visible;mso-wrap-style:square;mso-wrap-distance-left:9pt;mso-wrap-distance-top:0;mso-wrap-distance-right:9pt;mso-wrap-distance-bottom:0;mso-position-horizontal:absolute;mso-position-horizontal-relative:text;mso-position-vertical:absolute;mso-position-vertical-relative:text" o:gfxdata="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" strokecolor="red" strokeweight=".5pt">
+              <v:shape w14:anchorId="55A0DAAD" id="Straight Arrow Connector 6" o:spid="_x0000_s1026" type="#_x0000_t32" style="position:absolute;margin-left:148.05pt;margin-top:1.3pt;width:81pt;height:27pt;flip:x;z-index:251665408;visibility:visible;mso-wrap-style:square;mso-wrap-distance-left:9pt;mso-wrap-distance-top:0;mso-wrap-distance-right:9pt;mso-wrap-distance-bottom:0;mso-position-horizontal:absolute;mso-position-horizontal-relative:text;mso-position-vertical:absolute;mso-position-vertical-relative:text" o:gfxdata="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" strokecolor="red" strokeweight=".5pt">
                 <v:stroke endarrow="block" joinstyle="miter"/>
               </v:shape>
             </w:pict>
@@ -2000,7 +1998,18 @@
           <w:tcPr>
             <w:tcW w:w="404" w:type="dxa"/>
           </w:tcPr>
-          <w:p/>
+          <w:p>
+            <w:r>
+              <w:rPr>
+                <w:color w:val="FF0000"/>
+                <w:sz w:val="32"/>
+                <w:szCs w:val="32"/>
+              </w:rPr>
+              <w:t>p</w:t>
+            </w:r>
+            <w:bookmarkStart w:id="0" w:name="_GoBack"/>
+            <w:bookmarkEnd w:id="0"/>
+          </w:p>
         </w:tc>
         <w:tc>
           <w:tcPr>
@@ -2078,7 +2087,7 @@
           </mc:Choice>
           <mc:Fallback>
             <w:pict>
-              <v:shape w14:anchorId="49D09260" id="Straight Arrow Connector 13" o:spid="_x0000_s1026" type="#_x0000_t32" style="position:absolute;margin-left:310.05pt;margin-top:3.45pt;width:27pt;height:36pt;z-index:251672576;visibility:visible;mso-wrap-style:square;mso-wrap-distance-left:9pt;mso-wrap-distance-top:0;mso-wrap-distance-right:9pt;mso-wrap-distance-bottom:0;mso-position-horizontal:absolute;mso-position-horizontal-relative:text;mso-position-vertical:absolute;mso-position-vertical-relative:text" o:gfxdata="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" strokecolor="red" strokeweight=".5pt">
+              <v:shape w14:anchorId="3A8B7ED8" id="Straight Arrow Connector 13" o:spid="_x0000_s1026" type="#_x0000_t32" style="position:absolute;margin-left:310.05pt;margin-top:3.45pt;width:27pt;height:36pt;z-index:251672576;visibility:visible;mso-wrap-style:square;mso-wrap-distance-left:9pt;mso-wrap-distance-top:0;mso-wrap-distance-right:9pt;mso-wrap-distance-bottom:0;mso-position-horizontal:absolute;mso-position-horizontal-relative:text;mso-position-vertical:absolute;mso-position-vertical-relative:text" o:gfxdata="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" strokecolor="red" strokeweight=".5pt">
                 <v:stroke endarrow="block" joinstyle="miter"/>
               </v:shape>
             </w:pict>
@@ -2147,7 +2156,7 @@
           </mc:Choice>
           <mc:Fallback>
             <w:pict>
-              <v:shape w14:anchorId="0266B2E0" id="Straight Arrow Connector 10" o:spid="_x0000_s1026" type="#_x0000_t32" style="position:absolute;margin-left:121.05pt;margin-top:3.45pt;width:18pt;height:36pt;flip:x;z-index:251669504;visibility:visible;mso-wrap-style:square;mso-wrap-distance-left:9pt;mso-wrap-distance-top:0;mso-wrap-distance-right:9pt;mso-wrap-distance-bottom:0;mso-position-horizontal:absolute;mso-position-horizontal-relative:text;mso-position-vertical:absolute;mso-position-vertical-relative:text" o:gfxdata="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" strokecolor="red" strokeweight=".5pt">
+              <v:shape w14:anchorId="0731FB6B" id="Straight Arrow Connector 10" o:spid="_x0000_s1026" type="#_x0000_t32" style="position:absolute;margin-left:121.05pt;margin-top:3.45pt;width:18pt;height:36pt;flip:x;z-index:251669504;visibility:visible;mso-wrap-style:square;mso-wrap-distance-left:9pt;mso-wrap-distance-top:0;mso-wrap-distance-right:9pt;mso-wrap-distance-bottom:0;mso-position-horizontal:absolute;mso-position-horizontal-relative:text;mso-position-vertical:absolute;mso-position-vertical-relative:text" o:gfxdata="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" strokecolor="red" strokeweight=".5pt">
                 <v:stroke endarrow="block" joinstyle="miter"/>
               </v:shape>
             </w:pict>
@@ -3040,7 +3049,7 @@
 </file>
 
 <file path=customXml/itemProps1.xml><?xml version="1.0" encoding="utf-8"?>
-<ds:datastoreItem xmlns:ds="http://schemas.openxmlformats.org/officeDocument/2006/customXml" ds:itemID="{FA42295D-99F4-2241-87AD-B1981CA8138F}">
+<ds:datastoreItem xmlns:ds="http://schemas.openxmlformats.org/officeDocument/2006/customXml" ds:itemID="{0A086847-99B3-BC45-918A-B20BFCF33333}">
   <ds:schemaRefs>
     <ds:schemaRef ds:uri="http://schemas.openxmlformats.org/officeDocument/2006/bibliography"/>
   </ds:schemaRefs>

</xml_diff>